<commit_message>
Updating tables and figures
</commit_message>
<xml_diff>
--- a/Output/parental_care_adjusted_strat.docx
+++ b/Output/parental_care_adjusted_strat.docx
@@ -58,7 +58,7 @@
           <w:sz w:val="24"/>
           <w:color w:val="333333"/>
         </w:rPr>
-        <w:t xml:space="preserve"> Associations nestling mass and temperature, assessed in separate models stratified by levels of parental care, when influential outliers are included in the dataset.</w:t>
+        <w:t xml:space="preserve"> Associations of nestling mass and temperature, assessed in separate models stratified by levels of parental feeding, when influential outliers are included in the dataset.</w:t>
       </w:r>
     </w:p>
     <w:tbl xmlns:w="http://schemas.openxmlformats.org/wordprocessingml/2006/main" xmlns:wp="http://schemas.openxmlformats.org/drawingml/2006/wordprocessingDrawing" xmlns:r="http://schemas.openxmlformats.org/officeDocument/2006/relationships" xmlns:w14="http://schemas.microsoft.com/office/word/2010/wordml">
@@ -123,7 +123,7 @@
                 <w:rFonts w:ascii="Calibri" w:hAnsi="Calibri"/>
                 <w:sz w:val="20"/>
               </w:rPr>
-              <w:t xml:space="default">Low parental care models</w:t>
+              <w:t xml:space="default">Low parental feeding models</w:t>
             </w:r>
           </w:p>
         </w:tc>
@@ -146,7 +146,7 @@
                 <w:rFonts w:ascii="Calibri" w:hAnsi="Calibri"/>
                 <w:sz w:val="20"/>
               </w:rPr>
-              <w:t xml:space="default">Medium parental care models</w:t>
+              <w:t xml:space="default">Medium parental feeding models</w:t>
             </w:r>
           </w:p>
         </w:tc>
@@ -170,7 +170,7 @@
                 <w:rFonts w:ascii="Calibri" w:hAnsi="Calibri"/>
                 <w:sz w:val="20"/>
               </w:rPr>
-              <w:t xml:space="default">High parental care models</w:t>
+              <w:t xml:space="default">High parental feeding models</w:t>
             </w:r>
           </w:p>
         </w:tc>
@@ -242,7 +242,16 @@
                 <w:rFonts w:ascii="Calibri" w:hAnsi="Calibri"/>
                 <w:sz w:val="20"/>
               </w:rPr>
-              <w:t xml:space="default">Estimate (95% CI)</w:t>
+              <w:t xml:space="default">β (95% CI)</w:t>
+            </w:r>
+            <w:r>
+              <w:rPr>
+                <w:vertAlign w:val="superscript"/>
+                <w:i/>
+                <w:rFonts w:ascii="Calibri" w:hAnsi="Calibri"/>
+                <w:sz w:val="20"/>
+              </w:rPr>
+              <w:t xml:space="default">1</w:t>
             </w:r>
           </w:p>
         </w:tc>
@@ -284,7 +293,16 @@
                 <w:rFonts w:ascii="Calibri" w:hAnsi="Calibri"/>
                 <w:sz w:val="20"/>
               </w:rPr>
-              <w:t xml:space="default">Estimate (95% CI)</w:t>
+              <w:t xml:space="default">β (95% CI)</w:t>
+            </w:r>
+            <w:r>
+              <w:rPr>
+                <w:vertAlign w:val="superscript"/>
+                <w:i/>
+                <w:rFonts w:ascii="Calibri" w:hAnsi="Calibri"/>
+                <w:sz w:val="20"/>
+              </w:rPr>
+              <w:t xml:space="default">1</w:t>
             </w:r>
           </w:p>
         </w:tc>
@@ -327,7 +345,16 @@
                 <w:rFonts w:ascii="Calibri" w:hAnsi="Calibri"/>
                 <w:sz w:val="20"/>
               </w:rPr>
-              <w:t xml:space="default">Estimate (95% CI)</w:t>
+              <w:t xml:space="default">β (95% CI)</w:t>
+            </w:r>
+            <w:r>
+              <w:rPr>
+                <w:vertAlign w:val="superscript"/>
+                <w:i/>
+                <w:rFonts w:ascii="Calibri" w:hAnsi="Calibri"/>
+                <w:sz w:val="20"/>
+              </w:rPr>
+              <w:t xml:space="default">1</w:t>
             </w:r>
           </w:p>
         </w:tc>
@@ -571,7 +598,7 @@
                 <w:rFonts w:ascii="Calibri" w:hAnsi="Calibri"/>
                 <w:sz w:val="20"/>
               </w:rPr>
-              <w:t xml:space="default">1</w:t>
+              <w:t xml:space="default">2</w:t>
             </w:r>
           </w:p>
         </w:tc>
@@ -614,15 +641,6 @@
               <w:keepNext/>
               <w:jc w:val="end"/>
             </w:pPr>
-            <w:r>
-              <w:rPr>
-                <w:vertAlign w:val="superscript"/>
-                <w:i/>
-                <w:rFonts w:ascii="Calibri" w:hAnsi="Calibri"/>
-                <w:sz w:val="20"/>
-              </w:rPr>
-              <w:t xml:space="default">2</w:t>
-            </w:r>
             <w:r>
               <w:rPr>
                 <w:rFonts w:ascii="Calibri" w:hAnsi="Calibri"/>
@@ -834,7 +852,7 @@
                 <w:rFonts w:ascii="Calibri" w:hAnsi="Calibri"/>
                 <w:sz w:val="20"/>
               </w:rPr>
-              <w:t xml:space="default">-1.06 (-2.01, 0.34)</w:t>
+              <w:t xml:space="default">-1.06 (-2.01, -0.12)</w:t>
             </w:r>
           </w:p>
         </w:tc>
@@ -968,7 +986,7 @@
                 <w:rFonts w:ascii="Calibri" w:hAnsi="Calibri"/>
                 <w:sz w:val="20"/>
               </w:rPr>
-              <w:t xml:space="default">1</w:t>
+              <w:t xml:space="default">3</w:t>
             </w:r>
           </w:p>
         </w:tc>
@@ -1356,7 +1374,7 @@
                 <w:rFonts w:ascii="Calibri" w:hAnsi="Calibri"/>
                 <w:sz w:val="20"/>
               </w:rPr>
-              <w:t xml:space="default">1</w:t>
+              <w:t xml:space="default">4</w:t>
             </w:r>
           </w:p>
         </w:tc>
@@ -1532,7 +1550,7 @@
                 <w:rFonts w:ascii="Calibri" w:hAnsi="Calibri"/>
                 <w:sz w:val="20"/>
               </w:rPr>
-              <w:t xml:space="default">Estimated β (95% CI) from straified linear mixed models in which temperature is the explanatory variable of interest, nestling mass is the outcome of interest, and nest ID was included as random intercepts. Models adjusted for hatch date and number of nestlings in the nest. Continuous predictors as z-score standardized.</w:t>
+              <w:t xml:space="default">Estimated β (95% CI) from stratified linear mixed models in which temperature is the explanatory variable of interest, nestling mass is the outcome of interest, and nest ID was included as a random intercept. Adjusted models include hatch date and number of nestlings in the nest. Continuous predictors are z-score standardized.</w:t>
             </w:r>
           </w:p>
         </w:tc>
@@ -1564,7 +1582,71 @@
                 <w:rFonts w:ascii="Calibri" w:hAnsi="Calibri"/>
                 <w:sz w:val="20"/>
               </w:rPr>
-              <w:t xml:space="default">Marginal R2 = 0.295050861399333, Conditional R2 = 0.873257383553613</w:t>
+              <w:t xml:space="default">R^2^ for adjusted minimum temperature models. Low parental feeding model: Marginal R^2^ = 0.3, Conditional R^2^ = 0.87; Medium parental feeding model: Marginal R^2^ = 0.52, Conditional R^2^ = 0.83; High parental feeding model: Marginal R^2^ = 0.1, Conditional R^2^ = 0.62</w:t>
+            </w:r>
+          </w:p>
+        </w:tc>
+      </w:tr>
+      <w:tr>
+        <w:trPr>
+          <w:cantSplit/>
+        </w:trPr>
+        <w:tc>
+          <w:tcPr>
+            <w:gridSpan w:val="7"/>
+          </w:tcPr>
+          <w:p>
+            <w:pPr>
+              <w:spacing w:before="0" w:after="60"/>
+              <w:keepNext/>
+            </w:pPr>
+            <w:r>
+              <w:rPr>
+                <w:vertAlign w:val="superscript"/>
+                <w:i/>
+                <w:rFonts w:ascii="Calibri" w:hAnsi="Calibri"/>
+                <w:sz w:val="20"/>
+              </w:rPr>
+              <w:t xml:space="default">3</w:t>
+            </w:r>
+            <w:r>
+              <w:rPr>
+                <w:rFonts w:ascii="Calibri" w:hAnsi="Calibri"/>
+                <w:sz w:val="20"/>
+              </w:rPr>
+              <w:t xml:space="default">R^2^ for adjusted maximum temperature models. Low parental feeding model: Marginal R^2^ = 0.2, Conditional R^2^ = 0.87; Medium parental feeding model: Marginal R^2^ = 0.46, Conditional R^2^ = 0.84; High parental feeding model: Marginal R^2^ = 0.07, Conditional R^2^ = 0.63</w:t>
+            </w:r>
+          </w:p>
+        </w:tc>
+      </w:tr>
+      <w:tr>
+        <w:trPr>
+          <w:cantSplit/>
+        </w:trPr>
+        <w:tc>
+          <w:tcPr>
+            <w:gridSpan w:val="7"/>
+          </w:tcPr>
+          <w:p>
+            <w:pPr>
+              <w:spacing w:before="0" w:after="60"/>
+              <w:keepNext/>
+            </w:pPr>
+            <w:r>
+              <w:rPr>
+                <w:vertAlign w:val="superscript"/>
+                <w:i/>
+                <w:rFonts w:ascii="Calibri" w:hAnsi="Calibri"/>
+                <w:sz w:val="20"/>
+              </w:rPr>
+              <w:t xml:space="default">4</w:t>
+            </w:r>
+            <w:r>
+              <w:rPr>
+                <w:rFonts w:ascii="Calibri" w:hAnsi="Calibri"/>
+                <w:sz w:val="20"/>
+              </w:rPr>
+              <w:t xml:space="default">R^2^ for adjusted temperature IQR models. Low parental feeding model: Marginal R^2^ = 0.27, Conditional R^2^ = 0.87; Medium parental feeding model: Marginal R^2^ = 0.6, Conditional R^2^ = 0.82; High parental feeding model: Marginal R^2^ = 0.07, Conditional R^2^ = 0.63</w:t>
             </w:r>
           </w:p>
         </w:tc>

</xml_diff>